<commit_message>
Adding Slides and uploading individual report
- I added a description and  images to the presentation and individual report
</commit_message>
<xml_diff>
--- a/CA01_Final Report_TelecomChurn.docx
+++ b/CA01_Final Report_TelecomChurn.docx
@@ -5047,7 +5047,6 @@
                 <w:rStyle w:val="Hipervnculo"/>
                 <w:rFonts w:cs="Times New Roman"/>
                 <w:noProof/>
-                <w:highlight w:val="yellow"/>
                 <w:lang w:val="en-US"/>
               </w:rPr>
               <w:t>8.3</w:t>
@@ -6692,7 +6691,21 @@
           <w:rFonts w:ascii="Times New Roman" w:hAnsi="Times New Roman" w:cs="Times New Roman"/>
           <w:lang w:val="en-US"/>
         </w:rPr>
-        <w:t>Build 3 different Machine Learning models with different test and train splits to predict the customers that are going to churn in the company.</w:t>
+        <w:t>Build</w:t>
+      </w:r>
+      <w:r>
+        <w:rPr>
+          <w:rFonts w:ascii="Times New Roman" w:hAnsi="Times New Roman" w:cs="Times New Roman"/>
+          <w:lang w:val="en-US"/>
+        </w:rPr>
+        <w:t xml:space="preserve"> 3</w:t>
+      </w:r>
+      <w:r>
+        <w:rPr>
+          <w:rFonts w:ascii="Times New Roman" w:hAnsi="Times New Roman" w:cs="Times New Roman"/>
+          <w:lang w:val="en-US"/>
+        </w:rPr>
+        <w:t xml:space="preserve"> different Machine Learning models with different test and train splits to predict the customers that are going to churn in the company.</w:t>
       </w:r>
     </w:p>
     <w:p>
@@ -8365,6 +8378,13 @@
           <w:lang w:val="en-US"/>
         </w:rPr>
         <w:t>", this will be analyzed in the Data Cleaning part.</w:t>
+      </w:r>
+      <w:r>
+        <w:rPr>
+          <w:rFonts w:ascii="Times New Roman" w:hAnsi="Times New Roman" w:cs="Times New Roman"/>
+          <w:lang w:val="en-US"/>
+        </w:rPr>
+        <w:t xml:space="preserve"> </w:t>
       </w:r>
     </w:p>
     <w:p>
@@ -10393,7 +10413,7 @@
           <w:noProof/>
         </w:rPr>
         <w:drawing>
-          <wp:inline distT="0" distB="0" distL="0" distR="0" wp14:anchorId="7DD57E6C" wp14:editId="3C9E5E21">
+          <wp:inline distT="0" distB="0" distL="0" distR="0" wp14:anchorId="7DD57E6C" wp14:editId="782B8566">
             <wp:extent cx="6310630" cy="3314065"/>
             <wp:effectExtent l="0" t="0" r="0" b="0"/>
             <wp:docPr id="1946485889" name="Imagen 1"/>
@@ -14164,23 +14184,7 @@
           <w:rFonts w:ascii="Times New Roman" w:hAnsi="Times New Roman" w:cs="Times New Roman"/>
           <w:lang w:val="en-US"/>
         </w:rPr>
-        <w:t xml:space="preserve">Bruce, </w:t>
-      </w:r>
-      <w:proofErr w:type="spellStart"/>
-      <w:r>
-        <w:rPr>
-          <w:rFonts w:ascii="Times New Roman" w:hAnsi="Times New Roman" w:cs="Times New Roman"/>
-          <w:lang w:val="en-US"/>
-        </w:rPr>
-        <w:t>Gedeck</w:t>
-      </w:r>
-      <w:proofErr w:type="spellEnd"/>
-      <w:r>
-        <w:rPr>
-          <w:rFonts w:ascii="Times New Roman" w:hAnsi="Times New Roman" w:cs="Times New Roman"/>
-          <w:lang w:val="en-US"/>
-        </w:rPr>
-        <w:t>. and Bruce. (2020, p.30) believe that exploratory data analysis in many modelling projects (whether in data science or in research) involves examining correlation among predictors and between predictors and a target variable. Variables X and Y (each with measured data) are said to be positively correlated if high values of X go with high values of Y, and low values of X go with low values of Y. If high values of X go with low values of Y, and vice versa, the variables are negatively correlated</w:t>
+        <w:t>Bruce, G. and Bruce. (2020, p.30) believe that exploratory data analysis in many modelling projects (whether in data science or in research) involves examining correlation among predictors and between predictors and a target variable. Variables X and Y (each with measured data) are said to be positively correlated if high values of X go with high values of Y, and low values of X go with low values of Y. If high values of X go with low values of Y, and vice versa, the variables are negatively correlated</w:t>
       </w:r>
     </w:p>
     <w:p>

</xml_diff>